<commit_message>
Change line number 22 to 21
</commit_message>
<xml_diff>
--- a/lesson-react-60-debugging/instructions/react-debugging.docx
+++ b/lesson-react-60-debugging/instructions/react-debugging.docx
@@ -366,6 +366,9 @@
         </w:numPr>
       </w:pPr>
       <w:r>
+        <w:rPr>
+          <w:noProof/>
+        </w:rPr>
         <w:drawing>
           <wp:inline distT="0" distB="0" distL="0" distR="0" wp14:anchorId="3114747F" wp14:editId="2C4DAC23">
             <wp:extent cx="5486400" cy="4975225"/>
@@ -442,6 +445,9 @@
         <w:ind w:left="360" w:hanging="360"/>
       </w:pPr>
       <w:r>
+        <w:rPr>
+          <w:noProof/>
+        </w:rPr>
         <w:drawing>
           <wp:inline distT="0" distB="0" distL="0" distR="0" wp14:anchorId="70698BB5" wp14:editId="058807D6">
             <wp:extent cx="5486400" cy="2479040"/>
@@ -505,6 +511,9 @@
         <w:ind w:left="360" w:hanging="360"/>
       </w:pPr>
       <w:r>
+        <w:rPr>
+          <w:noProof/>
+        </w:rPr>
         <w:drawing>
           <wp:inline distT="0" distB="0" distL="0" distR="0" wp14:anchorId="677D4C94" wp14:editId="0A472AF1">
             <wp:extent cx="5486400" cy="2414270"/>
@@ -555,7 +564,15 @@
         <w:pStyle w:val="Step"/>
       </w:pPr>
       <w:r>
-        <w:t>Click on line NUMBER 22 above to establish a breakpoint.</w:t>
+        <w:t>Click on line number</w:t>
+      </w:r>
+      <w:bookmarkStart w:id="0" w:name="_GoBack"/>
+      <w:bookmarkEnd w:id="0"/>
+      <w:r>
+        <w:t xml:space="preserve"> 21</w:t>
+      </w:r>
+      <w:r>
+        <w:t xml:space="preserve"> above to establish a breakpoint.</w:t>
       </w:r>
     </w:p>
     <w:p>
@@ -585,6 +602,9 @@
         <w:ind w:left="360" w:hanging="360"/>
       </w:pPr>
       <w:r>
+        <w:rPr>
+          <w:noProof/>
+        </w:rPr>
         <w:drawing>
           <wp:inline distT="0" distB="0" distL="0" distR="0" wp14:anchorId="2E9D16FA" wp14:editId="193CE546">
             <wp:extent cx="5486400" cy="2354580"/>
@@ -648,6 +668,9 @@
         <w:ind w:left="360" w:hanging="360"/>
       </w:pPr>
       <w:r>
+        <w:rPr>
+          <w:noProof/>
+        </w:rPr>
         <w:drawing>
           <wp:inline distT="0" distB="0" distL="0" distR="0" wp14:anchorId="6644DE87" wp14:editId="763817F2">
             <wp:extent cx="5486400" cy="3906520"/>
@@ -729,6 +752,9 @@
         <w:ind w:left="360" w:hanging="360"/>
       </w:pPr>
       <w:r>
+        <w:rPr>
+          <w:noProof/>
+        </w:rPr>
         <w:drawing>
           <wp:inline distT="0" distB="0" distL="0" distR="0" wp14:anchorId="5788496C" wp14:editId="2275A275">
             <wp:extent cx="5232400" cy="3263900"/>
@@ -820,6 +846,9 @@
         <w:ind w:left="360" w:hanging="360"/>
       </w:pPr>
       <w:r>
+        <w:rPr>
+          <w:noProof/>
+        </w:rPr>
         <w:lastRenderedPageBreak/>
         <w:drawing>
           <wp:inline distT="0" distB="0" distL="0" distR="0" wp14:anchorId="653393FD" wp14:editId="2F57122E">
@@ -887,6 +916,9 @@
         <w:ind w:left="360" w:hanging="360"/>
       </w:pPr>
       <w:r>
+        <w:rPr>
+          <w:noProof/>
+        </w:rPr>
         <w:drawing>
           <wp:inline distT="0" distB="0" distL="0" distR="0" wp14:anchorId="6724AE59" wp14:editId="054169FF">
             <wp:extent cx="2260600" cy="1003300"/>
@@ -956,6 +988,9 @@
         <w:ind w:left="360" w:hanging="360"/>
       </w:pPr>
       <w:r>
+        <w:rPr>
+          <w:noProof/>
+        </w:rPr>
         <w:drawing>
           <wp:inline distT="0" distB="0" distL="0" distR="0" wp14:anchorId="173780FD" wp14:editId="43ED61B0">
             <wp:extent cx="5486400" cy="1052830"/>
@@ -1011,6 +1046,9 @@
         <w:ind w:left="360" w:hanging="360"/>
       </w:pPr>
       <w:r>
+        <w:rPr>
+          <w:noProof/>
+        </w:rPr>
         <w:drawing>
           <wp:inline distT="0" distB="0" distL="0" distR="0" wp14:anchorId="38D510E9" wp14:editId="2DA16408">
             <wp:extent cx="5486400" cy="1134110"/>
@@ -1067,6 +1105,9 @@
         <w:ind w:left="360" w:hanging="360"/>
       </w:pPr>
       <w:r>
+        <w:rPr>
+          <w:noProof/>
+        </w:rPr>
         <w:drawing>
           <wp:inline distT="0" distB="0" distL="0" distR="0" wp14:anchorId="4D6B6138" wp14:editId="17B69517">
             <wp:extent cx="5486400" cy="1044575"/>
@@ -1122,6 +1163,9 @@
         <w:ind w:left="360" w:hanging="360"/>
       </w:pPr>
       <w:r>
+        <w:rPr>
+          <w:noProof/>
+        </w:rPr>
         <w:drawing>
           <wp:inline distT="0" distB="0" distL="0" distR="0" wp14:anchorId="6C8B518E" wp14:editId="3FFFECF3">
             <wp:extent cx="5486400" cy="1877060"/>
@@ -1205,8 +1249,6 @@
       <w:r>
         <w:t>Have fun!</w:t>
       </w:r>
-      <w:bookmarkStart w:id="0" w:name="_GoBack"/>
-      <w:bookmarkEnd w:id="0"/>
     </w:p>
     <w:p>
       <w:pPr>
@@ -1302,7 +1344,7 @@
         <w:noProof/>
         <w:sz w:val="22"/>
       </w:rPr>
-      <w:t>1</w:t>
+      <w:t>5</w:t>
     </w:r>
     <w:r>
       <w:rPr>
@@ -3891,7 +3933,7 @@
 </file>
 
 <file path=customXml/itemProps1.xml><?xml version="1.0" encoding="utf-8"?>
-<ds:datastoreItem xmlns:ds="http://schemas.openxmlformats.org/officeDocument/2006/customXml" ds:itemID="{B41DA264-2854-704B-B6A2-4DD58BBCCFB2}">
+<ds:datastoreItem xmlns:ds="http://schemas.openxmlformats.org/officeDocument/2006/customXml" ds:itemID="{DD8ACE24-E6EB-3445-8E49-DC3D9ED90242}">
   <ds:schemaRefs>
     <ds:schemaRef ds:uri="http://schemas.openxmlformats.org/officeDocument/2006/bibliography"/>
   </ds:schemaRefs>

</xml_diff>

<commit_message>
added alternate procedure for managing extensions
</commit_message>
<xml_diff>
--- a/lesson-react-60-debugging/instructions/react-debugging.docx
+++ b/lesson-react-60-debugging/instructions/react-debugging.docx
@@ -564,12 +564,7 @@
         <w:pStyle w:val="Step"/>
       </w:pPr>
       <w:r>
-        <w:t>Click on line number</w:t>
-      </w:r>
-      <w:bookmarkStart w:id="0" w:name="_GoBack"/>
-      <w:bookmarkEnd w:id="0"/>
-      <w:r>
-        <w:t xml:space="preserve"> 21</w:t>
+        <w:t>Click on line number 21</w:t>
       </w:r>
       <w:r>
         <w:t xml:space="preserve"> above to establish a breakpoint.</w:t>
@@ -969,6 +964,11 @@
       <w:r>
         <w:t xml:space="preserve"> Extensions</w:t>
       </w:r>
+      <w:r>
+        <w:t xml:space="preserve"> ..  You can also right-click on the icon and select ‘Manage Extension’</w:t>
+      </w:r>
+      <w:bookmarkStart w:id="0" w:name="_GoBack"/>
+      <w:bookmarkEnd w:id="0"/>
     </w:p>
     <w:p>
       <w:pPr>
@@ -1344,7 +1344,7 @@
         <w:noProof/>
         <w:sz w:val="22"/>
       </w:rPr>
-      <w:t>5</w:t>
+      <w:t>6</w:t>
     </w:r>
     <w:r>
       <w:rPr>
@@ -3933,7 +3933,7 @@
 </file>
 
 <file path=customXml/itemProps1.xml><?xml version="1.0" encoding="utf-8"?>
-<ds:datastoreItem xmlns:ds="http://schemas.openxmlformats.org/officeDocument/2006/customXml" ds:itemID="{DD8ACE24-E6EB-3445-8E49-DC3D9ED90242}">
+<ds:datastoreItem xmlns:ds="http://schemas.openxmlformats.org/officeDocument/2006/customXml" ds:itemID="{A23251C7-6CD2-1645-AA04-1383B7F1E340}">
   <ds:schemaRefs>
     <ds:schemaRef ds:uri="http://schemas.openxmlformats.org/officeDocument/2006/bibliography"/>
   </ds:schemaRefs>

</xml_diff>